<commit_message>
Size tweaks, more compression.
</commit_message>
<xml_diff>
--- a/Resume.docx
+++ b/Resume.docx
@@ -15,6 +15,7 @@
         <w:shd w:fill="auto" w:val="clear"/>
         <w:spacing w:line="240" w:lineRule="auto"/>
         <w:rPr>
+          <w:rFonts w:ascii="Arial" w:cs="Arial" w:eastAsia="Arial" w:hAnsi="Arial"/>
           <w:sz w:val="12"/>
           <w:szCs w:val="12"/>
         </w:rPr>
@@ -89,6 +90,7 @@
               <w:shd w:fill="auto" w:val="clear"/>
               <w:spacing w:after="0" w:line="240" w:lineRule="auto"/>
               <w:rPr>
+                <w:rFonts w:ascii="Arial" w:cs="Arial" w:eastAsia="Arial" w:hAnsi="Arial"/>
                 <w:sz w:val="42"/>
                 <w:szCs w:val="42"/>
               </w:rPr>
@@ -97,6 +99,7 @@
             <w:bookmarkEnd w:id="0"/>
             <w:r>
               <w:rPr>
+                <w:rFonts w:ascii="Arial" w:cs="Arial" w:eastAsia="Arial" w:hAnsi="Arial"/>
                 <w:sz w:val="46"/>
                 <w:szCs w:val="46"/>
                 <w:rtl w:val="0"/>
@@ -123,6 +126,7 @@
               <w:shd w:fill="auto" w:val="clear"/>
               <w:spacing w:line="240" w:lineRule="auto"/>
               <w:rPr>
+                <w:rFonts w:ascii="Arial" w:cs="Arial" w:eastAsia="Arial" w:hAnsi="Arial"/>
                 <w:sz w:val="14"/>
                 <w:szCs w:val="14"/>
               </w:rPr>
@@ -131,6 +135,7 @@
             <w:bookmarkEnd w:id="1"/>
             <w:r>
               <w:rPr>
+                <w:rFonts w:ascii="Arial" w:cs="Arial" w:eastAsia="Arial" w:hAnsi="Arial"/>
                 <w:rtl w:val="0"/>
               </w:rPr>
               <w:t xml:space="preserve">Software Developer</w:t>
@@ -172,7 +177,7 @@
               <w:shd w:fill="auto" w:val="clear"/>
               <w:spacing w:before="0" w:line="276" w:lineRule="auto"/>
               <w:rPr>
-                <w:rFonts w:ascii="Open Sans" w:cs="Open Sans" w:eastAsia="Open Sans" w:hAnsi="Open Sans"/>
+                <w:rFonts w:ascii="Arial" w:cs="Arial" w:eastAsia="Arial" w:hAnsi="Arial"/>
                 <w:b w:val="1"/>
                 <w:color w:val="000000"/>
               </w:rPr>
@@ -221,12 +226,15 @@
               </w:pBdr>
               <w:shd w:fill="auto" w:val="clear"/>
               <w:spacing w:before="0" w:lineRule="auto"/>
-              <w:rPr/>
+              <w:rPr>
+                <w:rFonts w:ascii="Arial" w:cs="Arial" w:eastAsia="Arial" w:hAnsi="Arial"/>
+              </w:rPr>
             </w:pPr>
             <w:bookmarkStart w:colFirst="0" w:colLast="0" w:name="_9ia371c9yi2c" w:id="2"/>
             <w:bookmarkEnd w:id="2"/>
             <w:r>
               <w:rPr>
+                <w:rFonts w:ascii="Arial" w:cs="Arial" w:eastAsia="Arial" w:hAnsi="Arial"/>
                 <w:rtl w:val="0"/>
               </w:rPr>
               <w:t xml:space="preserve">EXPERIENCE</w:t>
@@ -236,8 +244,9 @@
             <w:pPr>
               <w:spacing w:before="0" w:line="240" w:lineRule="auto"/>
               <w:rPr>
-                <w:sz w:val="12"/>
-                <w:szCs w:val="12"/>
+                <w:rFonts w:ascii="Arial" w:cs="Arial" w:eastAsia="Arial" w:hAnsi="Arial"/>
+                <w:sz w:val="16"/>
+                <w:szCs w:val="16"/>
               </w:rPr>
             </w:pPr>
             <w:r>
@@ -285,12 +294,15 @@
             <w:pPr>
               <w:pStyle w:val="Heading3"/>
               <w:spacing w:after="0" w:before="0" w:lineRule="auto"/>
-              <w:rPr/>
+              <w:rPr>
+                <w:rFonts w:ascii="Arial" w:cs="Arial" w:eastAsia="Arial" w:hAnsi="Arial"/>
+              </w:rPr>
             </w:pPr>
             <w:bookmarkStart w:colFirst="0" w:colLast="0" w:name="_njzcwb2c00bj" w:id="3"/>
             <w:bookmarkEnd w:id="3"/>
             <w:r>
               <w:rPr>
+                <w:rFonts w:ascii="Arial" w:cs="Arial" w:eastAsia="Arial" w:hAnsi="Arial"/>
                 <w:b w:val="1"/>
                 <w:rtl w:val="0"/>
               </w:rPr>
@@ -298,6 +310,7 @@
             </w:r>
             <w:r>
               <w:rPr>
+                <w:rFonts w:ascii="Arial" w:cs="Arial" w:eastAsia="Arial" w:hAnsi="Arial"/>
                 <w:rtl w:val="0"/>
               </w:rPr>
               <w:t xml:space="preserve">July 2023 - present</w:t>
@@ -307,8 +320,9 @@
             <w:pPr>
               <w:spacing w:before="0" w:line="240" w:lineRule="auto"/>
               <w:rPr>
-                <w:sz w:val="6"/>
-                <w:szCs w:val="6"/>
+                <w:rFonts w:ascii="Arial" w:cs="Arial" w:eastAsia="Arial" w:hAnsi="Arial"/>
+                <w:sz w:val="8"/>
+                <w:szCs w:val="8"/>
               </w:rPr>
             </w:pPr>
             <w:r>
@@ -327,9 +341,17 @@
               <w:shd w:fill="ffffff" w:val="clear"/>
               <w:spacing w:before="0" w:line="276" w:lineRule="auto"/>
               <w:ind w:left="283.46456692913387" w:right="0" w:hanging="285"/>
-            </w:pPr>
-            <w:r>
-              <w:rPr>
+              <w:rPr>
+                <w:rFonts w:ascii="Arial" w:cs="Arial" w:eastAsia="Arial" w:hAnsi="Arial"/>
+                <w:sz w:val="16"/>
+                <w:szCs w:val="16"/>
+              </w:rPr>
+            </w:pPr>
+            <w:r>
+              <w:rPr>
+                <w:rFonts w:ascii="Arial" w:cs="Arial" w:eastAsia="Arial" w:hAnsi="Arial"/>
+                <w:sz w:val="16"/>
+                <w:szCs w:val="16"/>
                 <w:rtl w:val="0"/>
               </w:rPr>
               <w:t xml:space="preserve">Re-wrote the website in AstroJS to vastly improve performance, reduce costs, and improve the developer experience.</w:t>
@@ -346,19 +368,19 @@
               <w:spacing w:before="0" w:line="276" w:lineRule="auto"/>
               <w:ind w:left="283.46456692913387" w:right="0" w:hanging="285"/>
               <w:rPr>
-                <w:u w:val="none"/>
-              </w:rPr>
-            </w:pPr>
-            <w:r>
-              <w:rPr>
+                <w:rFonts w:ascii="Arial" w:cs="Arial" w:eastAsia="Arial" w:hAnsi="Arial"/>
+                <w:sz w:val="16"/>
+                <w:szCs w:val="16"/>
+              </w:rPr>
+            </w:pPr>
+            <w:r>
+              <w:rPr>
+                <w:rFonts w:ascii="Arial" w:cs="Arial" w:eastAsia="Arial" w:hAnsi="Arial"/>
+                <w:sz w:val="16"/>
+                <w:szCs w:val="16"/>
                 <w:rtl w:val="0"/>
               </w:rPr>
               <w:t xml:space="preserve">Maintaining and improving the Goose Insurance app using a server driven approach.</w:t>
-            </w:r>
-            <w:r>
-              <w:rPr>
-                <w:rtl w:val="0"/>
-              </w:rPr>
             </w:r>
           </w:p>
           <w:p>
@@ -368,8 +390,9 @@
               <w:spacing w:before="0" w:line="276" w:lineRule="auto"/>
               <w:ind w:right="0"/>
               <w:rPr>
-                <w:sz w:val="6"/>
-                <w:szCs w:val="6"/>
+                <w:rFonts w:ascii="Arial" w:cs="Arial" w:eastAsia="Arial" w:hAnsi="Arial"/>
+                <w:sz w:val="8"/>
+                <w:szCs w:val="8"/>
               </w:rPr>
             </w:pPr>
             <w:r>
@@ -384,17 +407,27 @@
               <w:shd w:fill="ffffff" w:val="clear"/>
               <w:spacing w:before="0" w:line="240" w:lineRule="auto"/>
               <w:ind w:right="0"/>
-              <w:rPr/>
-            </w:pPr>
-            <w:r>
-              <w:rPr>
+              <w:rPr>
+                <w:rFonts w:ascii="Arial" w:cs="Arial" w:eastAsia="Arial" w:hAnsi="Arial"/>
+                <w:sz w:val="16"/>
+                <w:szCs w:val="16"/>
+              </w:rPr>
+            </w:pPr>
+            <w:r>
+              <w:rPr>
+                <w:rFonts w:ascii="Arial" w:cs="Arial" w:eastAsia="Arial" w:hAnsi="Arial"/>
                 <w:b w:val="1"/>
+                <w:sz w:val="16"/>
+                <w:szCs w:val="16"/>
                 <w:rtl w:val="0"/>
               </w:rPr>
               <w:t xml:space="preserve">Tools</w:t>
             </w:r>
             <w:r>
               <w:rPr>
+                <w:rFonts w:ascii="Arial" w:cs="Arial" w:eastAsia="Arial" w:hAnsi="Arial"/>
+                <w:sz w:val="16"/>
+                <w:szCs w:val="16"/>
                 <w:rtl w:val="0"/>
               </w:rPr>
               <w:t xml:space="preserve">: React-Native, AstroJS, Typescript, Redux, REST, Tailwind, CSS</w:t>
@@ -407,8 +440,9 @@
               <w:spacing w:before="0" w:line="240" w:lineRule="auto"/>
               <w:ind w:right="0"/>
               <w:rPr>
-                <w:sz w:val="12"/>
-                <w:szCs w:val="12"/>
+                <w:rFonts w:ascii="Arial" w:cs="Arial" w:eastAsia="Arial" w:hAnsi="Arial"/>
+                <w:sz w:val="16"/>
+                <w:szCs w:val="16"/>
               </w:rPr>
             </w:pPr>
             <w:r>
@@ -456,12 +490,15 @@
             <w:pPr>
               <w:pStyle w:val="Heading3"/>
               <w:spacing w:after="0" w:before="0" w:lineRule="auto"/>
-              <w:rPr/>
+              <w:rPr>
+                <w:rFonts w:ascii="Arial" w:cs="Arial" w:eastAsia="Arial" w:hAnsi="Arial"/>
+              </w:rPr>
             </w:pPr>
             <w:bookmarkStart w:colFirst="0" w:colLast="0" w:name="_rclhyi7dy8n5" w:id="4"/>
             <w:bookmarkEnd w:id="4"/>
             <w:r>
               <w:rPr>
+                <w:rFonts w:ascii="Arial" w:cs="Arial" w:eastAsia="Arial" w:hAnsi="Arial"/>
                 <w:b w:val="1"/>
                 <w:rtl w:val="0"/>
               </w:rPr>
@@ -469,6 +506,7 @@
             </w:r>
             <w:r>
               <w:rPr>
+                <w:rFonts w:ascii="Arial" w:cs="Arial" w:eastAsia="Arial" w:hAnsi="Arial"/>
                 <w:rtl w:val="0"/>
               </w:rPr>
               <w:t xml:space="preserve">May 2020 - present</w:t>
@@ -478,8 +516,9 @@
             <w:pPr>
               <w:spacing w:before="0" w:line="240" w:lineRule="auto"/>
               <w:rPr>
-                <w:sz w:val="6"/>
-                <w:szCs w:val="6"/>
+                <w:rFonts w:ascii="Arial" w:cs="Arial" w:eastAsia="Arial" w:hAnsi="Arial"/>
+                <w:sz w:val="8"/>
+                <w:szCs w:val="8"/>
               </w:rPr>
             </w:pPr>
             <w:r>
@@ -499,17 +538,25 @@
               <w:spacing w:before="0" w:line="276" w:lineRule="auto"/>
               <w:ind w:left="283.46456692913387" w:right="0" w:hanging="285"/>
               <w:rPr>
-                <w:u w:val="none"/>
-              </w:rPr>
-            </w:pPr>
-            <w:r>
-              <w:rPr>
+                <w:rFonts w:ascii="Arial" w:cs="Arial" w:eastAsia="Arial" w:hAnsi="Arial"/>
+                <w:sz w:val="16"/>
+                <w:szCs w:val="16"/>
+              </w:rPr>
+            </w:pPr>
+            <w:r>
+              <w:rPr>
+                <w:rFonts w:ascii="Arial" w:cs="Arial" w:eastAsia="Arial" w:hAnsi="Arial"/>
+                <w:sz w:val="16"/>
+                <w:szCs w:val="16"/>
                 <w:rtl w:val="0"/>
               </w:rPr>
               <w:t xml:space="preserve">Initially worked on a team and d</w:t>
             </w:r>
             <w:r>
               <w:rPr>
+                <w:rFonts w:ascii="Arial" w:cs="Arial" w:eastAsia="Arial" w:hAnsi="Arial"/>
+                <w:sz w:val="16"/>
+                <w:szCs w:val="16"/>
                 <w:rtl w:val="0"/>
               </w:rPr>
               <w:t xml:space="preserve">eveloped much of the front end in React-Native</w:t>
@@ -526,11 +573,16 @@
               <w:spacing w:before="0" w:line="276" w:lineRule="auto"/>
               <w:ind w:left="283.46456692913387" w:right="0" w:hanging="285"/>
               <w:rPr>
-                <w:u w:val="none"/>
-              </w:rPr>
-            </w:pPr>
-            <w:r>
-              <w:rPr>
+                <w:rFonts w:ascii="Arial" w:cs="Arial" w:eastAsia="Arial" w:hAnsi="Arial"/>
+                <w:sz w:val="16"/>
+                <w:szCs w:val="16"/>
+              </w:rPr>
+            </w:pPr>
+            <w:r>
+              <w:rPr>
+                <w:rFonts w:ascii="Arial" w:cs="Arial" w:eastAsia="Arial" w:hAnsi="Arial"/>
+                <w:sz w:val="16"/>
+                <w:szCs w:val="16"/>
                 <w:rtl w:val="0"/>
               </w:rPr>
               <w:t xml:space="preserve">Took ownership of the project and migrated from a Fastify and PostgreSQL backend to Firebase.</w:t>
@@ -547,11 +599,16 @@
               <w:spacing w:before="0" w:line="276" w:lineRule="auto"/>
               <w:ind w:left="283.46456692913387" w:right="0" w:hanging="285"/>
               <w:rPr>
-                <w:u w:val="none"/>
-              </w:rPr>
-            </w:pPr>
-            <w:r>
-              <w:rPr>
+                <w:rFonts w:ascii="Arial" w:cs="Arial" w:eastAsia="Arial" w:hAnsi="Arial"/>
+                <w:sz w:val="16"/>
+                <w:szCs w:val="16"/>
+              </w:rPr>
+            </w:pPr>
+            <w:r>
+              <w:rPr>
+                <w:rFonts w:ascii="Arial" w:cs="Arial" w:eastAsia="Arial" w:hAnsi="Arial"/>
+                <w:sz w:val="16"/>
+                <w:szCs w:val="16"/>
                 <w:rtl w:val="0"/>
               </w:rPr>
               <w:t xml:space="preserve">Re-designed and implemented the project to reduce costs from $200 to nearly $0.</w:t>
@@ -568,11 +625,16 @@
               <w:spacing w:before="0" w:line="240" w:lineRule="auto"/>
               <w:ind w:left="283.46456692913387" w:right="0" w:hanging="285"/>
               <w:rPr>
-                <w:u w:val="none"/>
-              </w:rPr>
-            </w:pPr>
-            <w:r>
-              <w:rPr>
+                <w:rFonts w:ascii="Arial" w:cs="Arial" w:eastAsia="Arial" w:hAnsi="Arial"/>
+                <w:sz w:val="16"/>
+                <w:szCs w:val="16"/>
+              </w:rPr>
+            </w:pPr>
+            <w:r>
+              <w:rPr>
+                <w:rFonts w:ascii="Arial" w:cs="Arial" w:eastAsia="Arial" w:hAnsi="Arial"/>
+                <w:sz w:val="16"/>
+                <w:szCs w:val="16"/>
                 <w:rtl w:val="0"/>
               </w:rPr>
               <w:t xml:space="preserve">Vastly improved performance and enabled the app to scale effectively during events.</w:t>
@@ -589,11 +651,16 @@
               <w:spacing w:before="0" w:line="240" w:lineRule="auto"/>
               <w:ind w:left="283.46456692913387" w:right="0" w:hanging="285"/>
               <w:rPr>
-                <w:u w:val="none"/>
-              </w:rPr>
-            </w:pPr>
-            <w:r>
-              <w:rPr>
+                <w:rFonts w:ascii="Arial" w:cs="Arial" w:eastAsia="Arial" w:hAnsi="Arial"/>
+                <w:sz w:val="16"/>
+                <w:szCs w:val="16"/>
+              </w:rPr>
+            </w:pPr>
+            <w:r>
+              <w:rPr>
+                <w:rFonts w:ascii="Arial" w:cs="Arial" w:eastAsia="Arial" w:hAnsi="Arial"/>
+                <w:sz w:val="16"/>
+                <w:szCs w:val="16"/>
                 <w:rtl w:val="0"/>
               </w:rPr>
               <w:t xml:space="preserve">Around 500 users.</w:t>
@@ -606,8 +673,9 @@
               <w:spacing w:before="0" w:line="276" w:lineRule="auto"/>
               <w:ind w:right="0"/>
               <w:rPr>
-                <w:sz w:val="6"/>
-                <w:szCs w:val="6"/>
+                <w:rFonts w:ascii="Arial" w:cs="Arial" w:eastAsia="Arial" w:hAnsi="Arial"/>
+                <w:sz w:val="8"/>
+                <w:szCs w:val="8"/>
               </w:rPr>
             </w:pPr>
             <w:r>
@@ -622,17 +690,27 @@
               <w:shd w:fill="ffffff" w:val="clear"/>
               <w:spacing w:before="0" w:line="276" w:lineRule="auto"/>
               <w:ind w:right="0"/>
-              <w:rPr/>
-            </w:pPr>
-            <w:r>
-              <w:rPr>
+              <w:rPr>
+                <w:rFonts w:ascii="Arial" w:cs="Arial" w:eastAsia="Arial" w:hAnsi="Arial"/>
+                <w:sz w:val="16"/>
+                <w:szCs w:val="16"/>
+              </w:rPr>
+            </w:pPr>
+            <w:r>
+              <w:rPr>
+                <w:rFonts w:ascii="Arial" w:cs="Arial" w:eastAsia="Arial" w:hAnsi="Arial"/>
                 <w:b w:val="1"/>
+                <w:sz w:val="16"/>
+                <w:szCs w:val="16"/>
                 <w:rtl w:val="0"/>
               </w:rPr>
               <w:t xml:space="preserve">Tools</w:t>
             </w:r>
             <w:r>
               <w:rPr>
+                <w:rFonts w:ascii="Arial" w:cs="Arial" w:eastAsia="Arial" w:hAnsi="Arial"/>
+                <w:sz w:val="16"/>
+                <w:szCs w:val="16"/>
                 <w:rtl w:val="0"/>
               </w:rPr>
               <w:t xml:space="preserve">: React-Native, React, NextJS,  Typescript, Firebase, GCP  Redux, REST, Node, npm, git, postgresql, Postman,  Xcode, Android Studio, Linux, CSS, Tailwind</w:t>
@@ -645,8 +723,9 @@
               <w:spacing w:before="0" w:line="276" w:lineRule="auto"/>
               <w:ind w:right="0"/>
               <w:rPr>
-                <w:sz w:val="12"/>
-                <w:szCs w:val="12"/>
+                <w:rFonts w:ascii="Arial" w:cs="Arial" w:eastAsia="Arial" w:hAnsi="Arial"/>
+                <w:sz w:val="16"/>
+                <w:szCs w:val="16"/>
               </w:rPr>
             </w:pPr>
             <w:r>
@@ -691,14 +770,14 @@
             <w:pPr>
               <w:spacing w:before="0" w:line="240" w:lineRule="auto"/>
               <w:rPr>
-                <w:rFonts w:ascii="Open Sans" w:cs="Open Sans" w:eastAsia="Open Sans" w:hAnsi="Open Sans"/>
-                <w:sz w:val="16"/>
-                <w:szCs w:val="16"/>
-              </w:rPr>
-            </w:pPr>
-            <w:r>
-              <w:rPr>
-                <w:rFonts w:ascii="Open Sans" w:cs="Open Sans" w:eastAsia="Open Sans" w:hAnsi="Open Sans"/>
+                <w:rFonts w:ascii="Arial" w:cs="Arial" w:eastAsia="Arial" w:hAnsi="Arial"/>
+                <w:sz w:val="16"/>
+                <w:szCs w:val="16"/>
+              </w:rPr>
+            </w:pPr>
+            <w:r>
+              <w:rPr>
+                <w:rFonts w:ascii="Arial" w:cs="Arial" w:eastAsia="Arial" w:hAnsi="Arial"/>
                 <w:b w:val="1"/>
                 <w:sz w:val="16"/>
                 <w:szCs w:val="16"/>
@@ -719,7 +798,7 @@
             </w:r>
             <w:r>
               <w:rPr>
-                <w:rFonts w:ascii="Open Sans" w:cs="Open Sans" w:eastAsia="Open Sans" w:hAnsi="Open Sans"/>
+                <w:rFonts w:ascii="Arial" w:cs="Arial" w:eastAsia="Arial" w:hAnsi="Arial"/>
                 <w:sz w:val="16"/>
                 <w:szCs w:val="16"/>
                 <w:rtl w:val="0"/>
@@ -731,9 +810,9 @@
             <w:pPr>
               <w:spacing w:before="0" w:line="240" w:lineRule="auto"/>
               <w:rPr>
-                <w:rFonts w:ascii="Open Sans" w:cs="Open Sans" w:eastAsia="Open Sans" w:hAnsi="Open Sans"/>
-                <w:sz w:val="6"/>
-                <w:szCs w:val="6"/>
+                <w:rFonts w:ascii="Arial" w:cs="Arial" w:eastAsia="Arial" w:hAnsi="Arial"/>
+                <w:sz w:val="8"/>
+                <w:szCs w:val="8"/>
               </w:rPr>
             </w:pPr>
             <w:r>
@@ -748,10 +827,17 @@
               <w:shd w:fill="ffffff" w:val="clear"/>
               <w:spacing w:before="0" w:line="240" w:lineRule="auto"/>
               <w:ind w:left="0" w:right="0" w:firstLine="0"/>
-              <w:rPr/>
-            </w:pPr>
-            <w:r>
-              <w:rPr>
+              <w:rPr>
+                <w:rFonts w:ascii="Arial" w:cs="Arial" w:eastAsia="Arial" w:hAnsi="Arial"/>
+                <w:sz w:val="16"/>
+                <w:szCs w:val="16"/>
+              </w:rPr>
+            </w:pPr>
+            <w:r>
+              <w:rPr>
+                <w:rFonts w:ascii="Arial" w:cs="Arial" w:eastAsia="Arial" w:hAnsi="Arial"/>
+                <w:sz w:val="16"/>
+                <w:szCs w:val="16"/>
                 <w:rtl w:val="0"/>
               </w:rPr>
               <w:t xml:space="preserve">Various bug fixes, features, and scripts for operating on data.</w:t>
@@ -764,8 +850,9 @@
               <w:spacing w:before="0" w:line="240" w:lineRule="auto"/>
               <w:ind w:left="0" w:right="0" w:firstLine="0"/>
               <w:rPr>
-                <w:sz w:val="6"/>
-                <w:szCs w:val="6"/>
+                <w:rFonts w:ascii="Arial" w:cs="Arial" w:eastAsia="Arial" w:hAnsi="Arial"/>
+                <w:sz w:val="8"/>
+                <w:szCs w:val="8"/>
               </w:rPr>
             </w:pPr>
             <w:r>
@@ -780,23 +867,36 @@
               <w:shd w:fill="ffffff" w:val="clear"/>
               <w:spacing w:before="0" w:line="240" w:lineRule="auto"/>
               <w:ind w:right="0"/>
-              <w:rPr/>
-            </w:pPr>
-            <w:r>
-              <w:rPr>
+              <w:rPr>
+                <w:rFonts w:ascii="Arial" w:cs="Arial" w:eastAsia="Arial" w:hAnsi="Arial"/>
+                <w:sz w:val="16"/>
+                <w:szCs w:val="16"/>
+              </w:rPr>
+            </w:pPr>
+            <w:r>
+              <w:rPr>
+                <w:rFonts w:ascii="Arial" w:cs="Arial" w:eastAsia="Arial" w:hAnsi="Arial"/>
                 <w:b w:val="1"/>
+                <w:sz w:val="16"/>
+                <w:szCs w:val="16"/>
                 <w:rtl w:val="0"/>
               </w:rPr>
               <w:t xml:space="preserve">Tools</w:t>
             </w:r>
             <w:r>
               <w:rPr>
+                <w:rFonts w:ascii="Arial" w:cs="Arial" w:eastAsia="Arial" w:hAnsi="Arial"/>
+                <w:sz w:val="16"/>
+                <w:szCs w:val="16"/>
                 <w:rtl w:val="0"/>
               </w:rPr>
               <w:t xml:space="preserve">:</w:t>
             </w:r>
             <w:r>
               <w:rPr>
+                <w:rFonts w:ascii="Arial" w:cs="Arial" w:eastAsia="Arial" w:hAnsi="Arial"/>
+                <w:sz w:val="16"/>
+                <w:szCs w:val="16"/>
                 <w:rtl w:val="0"/>
               </w:rPr>
               <w:t xml:space="preserve"> Electron, Javascript, Firebase, GCP, HTML, CSS</w:t>
@@ -809,8 +909,9 @@
               <w:spacing w:before="0" w:line="276" w:lineRule="auto"/>
               <w:ind w:right="0"/>
               <w:rPr>
-                <w:sz w:val="12"/>
-                <w:szCs w:val="12"/>
+                <w:rFonts w:ascii="Arial" w:cs="Arial" w:eastAsia="Arial" w:hAnsi="Arial"/>
+                <w:sz w:val="16"/>
+                <w:szCs w:val="16"/>
               </w:rPr>
             </w:pPr>
             <w:r>
@@ -877,12 +978,15 @@
               </w:pBdr>
               <w:shd w:fill="auto" w:val="clear"/>
               <w:spacing w:after="0" w:before="0" w:line="240" w:lineRule="auto"/>
-              <w:rPr/>
+              <w:rPr>
+                <w:rFonts w:ascii="Arial" w:cs="Arial" w:eastAsia="Arial" w:hAnsi="Arial"/>
+              </w:rPr>
             </w:pPr>
             <w:bookmarkStart w:colFirst="0" w:colLast="0" w:name="_n64fgzu3lwuy" w:id="5"/>
             <w:bookmarkEnd w:id="5"/>
             <w:r>
               <w:rPr>
+                <w:rFonts w:ascii="Arial" w:cs="Arial" w:eastAsia="Arial" w:hAnsi="Arial"/>
                 <w:b w:val="1"/>
                 <w:rtl w:val="0"/>
               </w:rPr>
@@ -890,6 +994,7 @@
             </w:r>
             <w:r>
               <w:rPr>
+                <w:rFonts w:ascii="Arial" w:cs="Arial" w:eastAsia="Arial" w:hAnsi="Arial"/>
                 <w:rtl w:val="0"/>
               </w:rPr>
               <w:t xml:space="preserve">May 2021 - February 2022</w:t>
@@ -899,8 +1004,9 @@
             <w:pPr>
               <w:spacing w:before="0" w:line="240" w:lineRule="auto"/>
               <w:rPr>
-                <w:sz w:val="6"/>
-                <w:szCs w:val="6"/>
+                <w:rFonts w:ascii="Arial" w:cs="Arial" w:eastAsia="Arial" w:hAnsi="Arial"/>
+                <w:sz w:val="8"/>
+                <w:szCs w:val="8"/>
               </w:rPr>
             </w:pPr>
             <w:r>
@@ -915,13 +1021,20 @@
               <w:shd w:fill="ffffff" w:val="clear"/>
               <w:spacing w:after="0" w:before="0" w:line="240" w:lineRule="auto"/>
               <w:ind w:right="0"/>
-              <w:rPr/>
-            </w:pPr>
-            <w:r>
-              <w:rPr>
-                <w:rtl w:val="0"/>
-              </w:rPr>
-              <w:t xml:space="preserve">Data validation and model retraining</w:t>
+              <w:rPr>
+                <w:rFonts w:ascii="Arial" w:cs="Arial" w:eastAsia="Arial" w:hAnsi="Arial"/>
+                <w:sz w:val="16"/>
+                <w:szCs w:val="16"/>
+              </w:rPr>
+            </w:pPr>
+            <w:r>
+              <w:rPr>
+                <w:rFonts w:ascii="Arial" w:cs="Arial" w:eastAsia="Arial" w:hAnsi="Arial"/>
+                <w:sz w:val="16"/>
+                <w:szCs w:val="16"/>
+                <w:rtl w:val="0"/>
+              </w:rPr>
+              <w:t xml:space="preserve">Data validation and model retraining.</w:t>
             </w:r>
           </w:p>
           <w:p>
@@ -931,8 +1044,9 @@
               <w:spacing w:after="0" w:before="0" w:line="240" w:lineRule="auto"/>
               <w:ind w:right="0"/>
               <w:rPr>
-                <w:sz w:val="6"/>
-                <w:szCs w:val="6"/>
+                <w:rFonts w:ascii="Arial" w:cs="Arial" w:eastAsia="Arial" w:hAnsi="Arial"/>
+                <w:sz w:val="8"/>
+                <w:szCs w:val="8"/>
               </w:rPr>
             </w:pPr>
             <w:r>
@@ -947,17 +1061,27 @@
               <w:shd w:fill="ffffff" w:val="clear"/>
               <w:spacing w:after="0" w:before="0" w:line="240" w:lineRule="auto"/>
               <w:ind w:right="0"/>
-              <w:rPr/>
-            </w:pPr>
-            <w:r>
-              <w:rPr>
+              <w:rPr>
+                <w:rFonts w:ascii="Arial" w:cs="Arial" w:eastAsia="Arial" w:hAnsi="Arial"/>
+                <w:sz w:val="16"/>
+                <w:szCs w:val="16"/>
+              </w:rPr>
+            </w:pPr>
+            <w:r>
+              <w:rPr>
+                <w:rFonts w:ascii="Arial" w:cs="Arial" w:eastAsia="Arial" w:hAnsi="Arial"/>
                 <w:b w:val="1"/>
+                <w:sz w:val="16"/>
+                <w:szCs w:val="16"/>
                 <w:rtl w:val="0"/>
               </w:rPr>
               <w:t xml:space="preserve">Tools</w:t>
             </w:r>
             <w:r>
               <w:rPr>
+                <w:rFonts w:ascii="Arial" w:cs="Arial" w:eastAsia="Arial" w:hAnsi="Arial"/>
+                <w:sz w:val="16"/>
+                <w:szCs w:val="16"/>
                 <w:rtl w:val="0"/>
               </w:rPr>
               <w:t xml:space="preserve">: Python, Sci-kit learn, TensorFlow, NumPy, Earth Observation</w:t>
@@ -970,8 +1094,9 @@
               <w:spacing w:after="0" w:before="0" w:line="240" w:lineRule="auto"/>
               <w:ind w:right="0"/>
               <w:rPr>
-                <w:sz w:val="12"/>
-                <w:szCs w:val="12"/>
+                <w:rFonts w:ascii="Arial" w:cs="Arial" w:eastAsia="Arial" w:hAnsi="Arial"/>
+                <w:sz w:val="16"/>
+                <w:szCs w:val="16"/>
               </w:rPr>
             </w:pPr>
             <w:r>
@@ -1038,12 +1163,15 @@
               </w:pBdr>
               <w:shd w:fill="auto" w:val="clear"/>
               <w:spacing w:after="0" w:before="0" w:line="240" w:lineRule="auto"/>
-              <w:rPr/>
+              <w:rPr>
+                <w:rFonts w:ascii="Arial" w:cs="Arial" w:eastAsia="Arial" w:hAnsi="Arial"/>
+              </w:rPr>
             </w:pPr>
             <w:bookmarkStart w:colFirst="0" w:colLast="0" w:name="_8hk593fs3sag" w:id="6"/>
             <w:bookmarkEnd w:id="6"/>
             <w:r>
               <w:rPr>
+                <w:rFonts w:ascii="Arial" w:cs="Arial" w:eastAsia="Arial" w:hAnsi="Arial"/>
                 <w:b w:val="1"/>
                 <w:rtl w:val="0"/>
               </w:rPr>
@@ -1051,12 +1179,14 @@
             </w:r>
             <w:r>
               <w:rPr>
+                <w:rFonts w:ascii="Arial" w:cs="Arial" w:eastAsia="Arial" w:hAnsi="Arial"/>
                 <w:rtl w:val="0"/>
               </w:rPr>
               <w:t xml:space="preserve">September 2019</w:t>
             </w:r>
             <w:r>
               <w:rPr>
+                <w:rFonts w:ascii="Arial" w:cs="Arial" w:eastAsia="Arial" w:hAnsi="Arial"/>
                 <w:rtl w:val="0"/>
               </w:rPr>
               <w:t xml:space="preserve"> - May 2020</w:t>
@@ -1066,8 +1196,9 @@
             <w:pPr>
               <w:spacing w:before="0" w:line="240" w:lineRule="auto"/>
               <w:rPr>
-                <w:sz w:val="6"/>
-                <w:szCs w:val="6"/>
+                <w:rFonts w:ascii="Arial" w:cs="Arial" w:eastAsia="Arial" w:hAnsi="Arial"/>
+                <w:sz w:val="8"/>
+                <w:szCs w:val="8"/>
               </w:rPr>
             </w:pPr>
             <w:r>
@@ -1087,11 +1218,16 @@
               <w:spacing w:after="0" w:before="0" w:line="240" w:lineRule="auto"/>
               <w:ind w:left="285" w:right="0" w:hanging="285"/>
               <w:rPr>
-                <w:u w:val="none"/>
-              </w:rPr>
-            </w:pPr>
-            <w:r>
-              <w:rPr>
+                <w:rFonts w:ascii="Arial" w:cs="Arial" w:eastAsia="Arial" w:hAnsi="Arial"/>
+                <w:sz w:val="16"/>
+                <w:szCs w:val="16"/>
+              </w:rPr>
+            </w:pPr>
+            <w:r>
+              <w:rPr>
+                <w:rFonts w:ascii="Arial" w:cs="Arial" w:eastAsia="Arial" w:hAnsi="Arial"/>
+                <w:sz w:val="16"/>
+                <w:szCs w:val="16"/>
                 <w:rtl w:val="0"/>
               </w:rPr>
               <w:t xml:space="preserve">Built a customer document portal.</w:t>
@@ -1108,11 +1244,16 @@
               <w:spacing w:after="0" w:before="0" w:line="240" w:lineRule="auto"/>
               <w:ind w:left="285" w:right="0" w:hanging="285"/>
               <w:rPr>
-                <w:u w:val="none"/>
-              </w:rPr>
-            </w:pPr>
-            <w:r>
-              <w:rPr>
+                <w:rFonts w:ascii="Arial" w:cs="Arial" w:eastAsia="Arial" w:hAnsi="Arial"/>
+                <w:sz w:val="16"/>
+                <w:szCs w:val="16"/>
+              </w:rPr>
+            </w:pPr>
+            <w:r>
+              <w:rPr>
+                <w:rFonts w:ascii="Arial" w:cs="Arial" w:eastAsia="Arial" w:hAnsi="Arial"/>
+                <w:sz w:val="16"/>
+                <w:szCs w:val="16"/>
                 <w:rtl w:val="0"/>
               </w:rPr>
               <w:t xml:space="preserve">Various bug fixes.</w:t>
@@ -1129,11 +1270,16 @@
               <w:spacing w:after="0" w:before="0" w:line="240" w:lineRule="auto"/>
               <w:ind w:left="285" w:right="0" w:hanging="285"/>
               <w:rPr>
-                <w:u w:val="none"/>
-              </w:rPr>
-            </w:pPr>
-            <w:r>
-              <w:rPr>
+                <w:rFonts w:ascii="Arial" w:cs="Arial" w:eastAsia="Arial" w:hAnsi="Arial"/>
+                <w:sz w:val="16"/>
+                <w:szCs w:val="16"/>
+              </w:rPr>
+            </w:pPr>
+            <w:r>
+              <w:rPr>
+                <w:rFonts w:ascii="Arial" w:cs="Arial" w:eastAsia="Arial" w:hAnsi="Arial"/>
+                <w:sz w:val="16"/>
+                <w:szCs w:val="16"/>
                 <w:rtl w:val="0"/>
               </w:rPr>
               <w:t xml:space="preserve">Built a table building interface in a web based pdf editor for correcting machine learning output.</w:t>
@@ -1146,8 +1292,9 @@
               <w:spacing w:after="0" w:before="0" w:line="240" w:lineRule="auto"/>
               <w:ind w:right="0"/>
               <w:rPr>
-                <w:sz w:val="6"/>
-                <w:szCs w:val="6"/>
+                <w:rFonts w:ascii="Arial" w:cs="Arial" w:eastAsia="Arial" w:hAnsi="Arial"/>
+                <w:sz w:val="8"/>
+                <w:szCs w:val="8"/>
               </w:rPr>
             </w:pPr>
             <w:r>
@@ -1162,20 +1309,45 @@
               <w:shd w:fill="ffffff" w:val="clear"/>
               <w:spacing w:after="0" w:before="0" w:line="240" w:lineRule="auto"/>
               <w:ind w:right="0"/>
-              <w:rPr/>
-            </w:pPr>
-            <w:r>
-              <w:rPr>
+              <w:rPr>
+                <w:rFonts w:ascii="Arial" w:cs="Arial" w:eastAsia="Arial" w:hAnsi="Arial"/>
+                <w:sz w:val="16"/>
+                <w:szCs w:val="16"/>
+              </w:rPr>
+            </w:pPr>
+            <w:r>
+              <w:rPr>
+                <w:rFonts w:ascii="Arial" w:cs="Arial" w:eastAsia="Arial" w:hAnsi="Arial"/>
                 <w:b w:val="1"/>
+                <w:sz w:val="16"/>
+                <w:szCs w:val="16"/>
                 <w:rtl w:val="0"/>
               </w:rPr>
               <w:t xml:space="preserve">Tools</w:t>
             </w:r>
             <w:r>
               <w:rPr>
+                <w:rFonts w:ascii="Arial" w:cs="Arial" w:eastAsia="Arial" w:hAnsi="Arial"/>
+                <w:sz w:val="16"/>
+                <w:szCs w:val="16"/>
                 <w:rtl w:val="0"/>
               </w:rPr>
               <w:t xml:space="preserve">: React, Preact, Typescript, SASS, HTML</w:t>
+            </w:r>
+          </w:p>
+          <w:p>
+            <w:pPr>
+              <w:spacing w:before="0" w:lineRule="auto"/>
+              <w:rPr>
+                <w:rFonts w:ascii="Arial" w:cs="Arial" w:eastAsia="Arial" w:hAnsi="Arial"/>
+                <w:sz w:val="16"/>
+                <w:szCs w:val="16"/>
+              </w:rPr>
+            </w:pPr>
+            <w:r>
+              <w:rPr>
+                <w:rtl w:val="0"/>
+              </w:rPr>
             </w:r>
           </w:p>
           <w:p>
@@ -1191,35 +1363,15 @@
               </w:pBdr>
               <w:shd w:fill="auto" w:val="clear"/>
               <w:spacing w:before="0" w:lineRule="auto"/>
-              <w:rPr/>
-            </w:pPr>
-            <w:bookmarkStart w:colFirst="0" w:colLast="0" w:name="_7oyrh4ouzq9y" w:id="7"/>
+              <w:rPr>
+                <w:rFonts w:ascii="Arial" w:cs="Arial" w:eastAsia="Arial" w:hAnsi="Arial"/>
+              </w:rPr>
+            </w:pPr>
+            <w:bookmarkStart w:colFirst="0" w:colLast="0" w:name="_571y6zu2aiyy" w:id="7"/>
             <w:bookmarkEnd w:id="7"/>
             <w:r>
               <w:rPr>
-                <w:rtl w:val="0"/>
-              </w:rPr>
-            </w:r>
-          </w:p>
-          <w:p>
-            <w:pPr>
-              <w:pStyle w:val="Heading1"/>
-              <w:pageBreakBefore w:val="0"/>
-              <w:pBdr>
-                <w:top w:space="0" w:sz="0" w:val="nil"/>
-                <w:left w:space="0" w:sz="0" w:val="nil"/>
-                <w:bottom w:space="0" w:sz="0" w:val="nil"/>
-                <w:right w:space="0" w:sz="0" w:val="nil"/>
-                <w:between w:space="0" w:sz="0" w:val="nil"/>
-              </w:pBdr>
-              <w:shd w:fill="auto" w:val="clear"/>
-              <w:spacing w:before="0" w:lineRule="auto"/>
-              <w:rPr/>
-            </w:pPr>
-            <w:bookmarkStart w:colFirst="0" w:colLast="0" w:name="_571y6zu2aiyy" w:id="8"/>
-            <w:bookmarkEnd w:id="8"/>
-            <w:r>
-              <w:rPr>
+                <w:rFonts w:ascii="Arial" w:cs="Arial" w:eastAsia="Arial" w:hAnsi="Arial"/>
                 <w:rtl w:val="0"/>
               </w:rPr>
               <w:t xml:space="preserve">EDUCATION</w:t>
@@ -1229,8 +1381,9 @@
             <w:pPr>
               <w:spacing w:before="0" w:line="240" w:lineRule="auto"/>
               <w:rPr>
-                <w:sz w:val="12"/>
-                <w:szCs w:val="12"/>
+                <w:rFonts w:ascii="Arial" w:cs="Arial" w:eastAsia="Arial" w:hAnsi="Arial"/>
+                <w:sz w:val="16"/>
+                <w:szCs w:val="16"/>
               </w:rPr>
             </w:pPr>
             <w:r>
@@ -1253,19 +1406,29 @@
               <w:shd w:fill="auto" w:val="clear"/>
               <w:spacing w:after="0" w:before="0" w:line="240" w:lineRule="auto"/>
               <w:rPr>
+                <w:rFonts w:ascii="Arial" w:cs="Arial" w:eastAsia="Arial" w:hAnsi="Arial"/>
                 <w:b w:val="0"/>
                 <w:i w:val="1"/>
               </w:rPr>
             </w:pPr>
-            <w:bookmarkStart w:colFirst="0" w:colLast="0" w:name="_6wymnhinx9q5" w:id="9"/>
-            <w:bookmarkEnd w:id="9"/>
+            <w:bookmarkStart w:colFirst="0" w:colLast="0" w:name="_6wymnhinx9q5" w:id="8"/>
+            <w:bookmarkEnd w:id="8"/>
             <w:r>
               <w:rPr>
                 <w:rFonts w:ascii="Arial" w:cs="Arial" w:eastAsia="Arial" w:hAnsi="Arial"/>
                 <w:color w:val="515151"/>
                 <w:rtl w:val="0"/>
               </w:rPr>
-              <w:t xml:space="preserve">University of British Columbia Bachelor of Computer Science</w:t>
+              <w:t xml:space="preserve">University of British Columbia </w:t>
+            </w:r>
+            <w:r>
+              <w:rPr>
+                <w:rFonts w:ascii="Arial" w:cs="Arial" w:eastAsia="Arial" w:hAnsi="Arial"/>
+                <w:b w:val="0"/>
+                <w:color w:val="515151"/>
+                <w:rtl w:val="0"/>
+              </w:rPr>
+              <w:t xml:space="preserve">Bachelor of Computer Science</w:t>
             </w:r>
             <w:r>
               <w:rPr>
@@ -1286,24 +1449,41 @@
               </w:pBdr>
               <w:shd w:fill="auto" w:val="clear"/>
               <w:spacing w:after="0" w:before="0" w:line="240" w:lineRule="auto"/>
-              <w:rPr/>
-            </w:pPr>
-            <w:bookmarkStart w:colFirst="0" w:colLast="0" w:name="_7vtcyzeczjot" w:id="10"/>
-            <w:bookmarkEnd w:id="10"/>
-            <w:r>
-              <w:rPr>
+              <w:rPr>
+                <w:rFonts w:ascii="Arial" w:cs="Arial" w:eastAsia="Arial" w:hAnsi="Arial"/>
+                <w:sz w:val="8"/>
+                <w:szCs w:val="8"/>
+              </w:rPr>
+            </w:pPr>
+            <w:bookmarkStart w:colFirst="0" w:colLast="0" w:name="_7vtcyzeczjot" w:id="9"/>
+            <w:bookmarkEnd w:id="9"/>
+            <w:r>
+              <w:rPr>
+                <w:rFonts w:ascii="Arial" w:cs="Arial" w:eastAsia="Arial" w:hAnsi="Arial"/>
                 <w:rtl w:val="0"/>
               </w:rPr>
               <w:t xml:space="preserve">September 2019 - May 2022</w:t>
             </w:r>
+            <w:r>
+              <w:rPr>
+                <w:rtl w:val="0"/>
+              </w:rPr>
+            </w:r>
           </w:p>
           <w:p>
             <w:pPr>
               <w:spacing w:after="0" w:before="0" w:line="240" w:lineRule="auto"/>
-              <w:rPr/>
-            </w:pPr>
-            <w:r>
-              <w:rPr>
+              <w:rPr>
+                <w:rFonts w:ascii="Arial" w:cs="Arial" w:eastAsia="Arial" w:hAnsi="Arial"/>
+                <w:sz w:val="16"/>
+                <w:szCs w:val="16"/>
+              </w:rPr>
+            </w:pPr>
+            <w:r>
+              <w:rPr>
+                <w:rFonts w:ascii="Arial" w:cs="Arial" w:eastAsia="Arial" w:hAnsi="Arial"/>
+                <w:sz w:val="16"/>
+                <w:szCs w:val="16"/>
                 <w:rtl w:val="0"/>
               </w:rPr>
               <w:t xml:space="preserve">Data-Structures, Algorithms, Machine Learning, Computer Vision, Networking.</w:t>
@@ -1313,8 +1493,9 @@
             <w:pPr>
               <w:spacing w:after="0" w:before="0" w:line="240" w:lineRule="auto"/>
               <w:rPr>
-                <w:sz w:val="12"/>
-                <w:szCs w:val="12"/>
+                <w:rFonts w:ascii="Arial" w:cs="Arial" w:eastAsia="Arial" w:hAnsi="Arial"/>
+                <w:sz w:val="16"/>
+                <w:szCs w:val="16"/>
               </w:rPr>
             </w:pPr>
             <w:r>
@@ -1337,12 +1518,13 @@
               <w:shd w:fill="auto" w:val="clear"/>
               <w:spacing w:after="0" w:before="0" w:line="240" w:lineRule="auto"/>
               <w:rPr>
+                <w:rFonts w:ascii="Arial" w:cs="Arial" w:eastAsia="Arial" w:hAnsi="Arial"/>
                 <w:b w:val="0"/>
                 <w:i w:val="1"/>
               </w:rPr>
             </w:pPr>
-            <w:bookmarkStart w:colFirst="0" w:colLast="0" w:name="_czfiadnsgnzp" w:id="11"/>
-            <w:bookmarkEnd w:id="11"/>
+            <w:bookmarkStart w:colFirst="0" w:colLast="0" w:name="_czfiadnsgnzp" w:id="10"/>
+            <w:bookmarkEnd w:id="10"/>
             <w:r>
               <w:rPr>
                 <w:rFonts w:ascii="Arial" w:cs="Arial" w:eastAsia="Arial" w:hAnsi="Arial"/>
@@ -1357,7 +1539,16 @@
                 <w:color w:val="515151"/>
                 <w:rtl w:val="0"/>
               </w:rPr>
-              <w:t xml:space="preserve"> Bachelor of Applied Human Sciences</w:t>
+              <w:t xml:space="preserve"> </w:t>
+            </w:r>
+            <w:r>
+              <w:rPr>
+                <w:rFonts w:ascii="Arial" w:cs="Arial" w:eastAsia="Arial" w:hAnsi="Arial"/>
+                <w:b w:val="0"/>
+                <w:color w:val="515151"/>
+                <w:rtl w:val="0"/>
+              </w:rPr>
+              <w:t xml:space="preserve">Bachelor of Applied Human Sciences</w:t>
             </w:r>
             <w:r>
               <w:rPr>
@@ -1378,12 +1569,15 @@
               </w:pBdr>
               <w:shd w:fill="auto" w:val="clear"/>
               <w:spacing w:after="0" w:before="0" w:line="240" w:lineRule="auto"/>
-              <w:rPr/>
-            </w:pPr>
-            <w:bookmarkStart w:colFirst="0" w:colLast="0" w:name="_miiyt1y6sl7g" w:id="12"/>
-            <w:bookmarkEnd w:id="12"/>
-            <w:r>
-              <w:rPr>
+              <w:rPr>
+                <w:rFonts w:ascii="Arial" w:cs="Arial" w:eastAsia="Arial" w:hAnsi="Arial"/>
+              </w:rPr>
+            </w:pPr>
+            <w:bookmarkStart w:colFirst="0" w:colLast="0" w:name="_miiyt1y6sl7g" w:id="11"/>
+            <w:bookmarkEnd w:id="11"/>
+            <w:r>
+              <w:rPr>
+                <w:rFonts w:ascii="Arial" w:cs="Arial" w:eastAsia="Arial" w:hAnsi="Arial"/>
                 <w:rtl w:val="0"/>
               </w:rPr>
               <w:t xml:space="preserve">September 2019 - January 2014</w:t>
@@ -1401,10 +1595,13 @@
               </w:pBdr>
               <w:shd w:fill="auto" w:val="clear"/>
               <w:spacing w:after="0" w:before="0" w:line="240" w:lineRule="auto"/>
-              <w:rPr/>
-            </w:pPr>
-            <w:r>
-              <w:rPr>
+              <w:rPr>
+                <w:rFonts w:ascii="Arial" w:cs="Arial" w:eastAsia="Arial" w:hAnsi="Arial"/>
+              </w:rPr>
+            </w:pPr>
+            <w:r>
+              <w:rPr>
+                <w:rFonts w:ascii="Arial" w:cs="Arial" w:eastAsia="Arial" w:hAnsi="Arial"/>
                 <w:rtl w:val="0"/>
               </w:rPr>
               <w:t xml:space="preserve">Communication skills, Dean’s List, Research Assistant, Teaching Assistant.</w:t>
@@ -1422,7 +1619,9 @@
               </w:pBdr>
               <w:shd w:fill="auto" w:val="clear"/>
               <w:spacing w:after="0" w:before="0" w:line="240" w:lineRule="auto"/>
-              <w:rPr/>
+              <w:rPr>
+                <w:rFonts w:ascii="Arial" w:cs="Arial" w:eastAsia="Arial" w:hAnsi="Arial"/>
+              </w:rPr>
             </w:pPr>
             <w:r>
               <w:rPr>
@@ -1452,12 +1651,15 @@
             <w:pPr>
               <w:pStyle w:val="Heading1"/>
               <w:spacing w:before="0" w:lineRule="auto"/>
-              <w:rPr/>
-            </w:pPr>
-            <w:bookmarkStart w:colFirst="0" w:colLast="0" w:name="_vfpik6qlctdg" w:id="13"/>
-            <w:bookmarkEnd w:id="13"/>
-            <w:r>
-              <w:rPr>
+              <w:rPr>
+                <w:rFonts w:ascii="Arial" w:cs="Arial" w:eastAsia="Arial" w:hAnsi="Arial"/>
+              </w:rPr>
+            </w:pPr>
+            <w:bookmarkStart w:colFirst="0" w:colLast="0" w:name="_vfpik6qlctdg" w:id="12"/>
+            <w:bookmarkEnd w:id="12"/>
+            <w:r>
+              <w:rPr>
+                <w:rFonts w:ascii="Arial" w:cs="Arial" w:eastAsia="Arial" w:hAnsi="Arial"/>
                 <w:rtl w:val="0"/>
               </w:rPr>
               <w:t xml:space="preserve">CONTACT</w:t>
@@ -1467,6 +1669,7 @@
             <w:pPr>
               <w:spacing w:before="0" w:line="240" w:lineRule="auto"/>
               <w:rPr>
+                <w:rFonts w:ascii="Arial" w:cs="Arial" w:eastAsia="Arial" w:hAnsi="Arial"/>
                 <w:sz w:val="4"/>
                 <w:szCs w:val="4"/>
               </w:rPr>
@@ -1498,13 +1701,19 @@
               <w:ind w:left="0" w:right="300" w:firstLine="0"/>
               <w:jc w:val="left"/>
               <w:rPr>
+                <w:rFonts w:ascii="Arial" w:cs="Arial" w:eastAsia="Arial" w:hAnsi="Arial"/>
                 <w:color w:val="1155cc"/>
+                <w:sz w:val="16"/>
+                <w:szCs w:val="16"/>
               </w:rPr>
             </w:pPr>
             <w:hyperlink r:id="rId6">
               <w:r>
                 <w:rPr>
+                  <w:rFonts w:ascii="Arial" w:cs="Arial" w:eastAsia="Arial" w:hAnsi="Arial"/>
                   <w:color w:val="1155cc"/>
+                  <w:sz w:val="16"/>
+                  <w:szCs w:val="16"/>
                   <w:rtl w:val="0"/>
                 </w:rPr>
                 <w:t xml:space="preserve">danny.israel@gmail.com</w:t>
@@ -1537,13 +1746,19 @@
               <w:ind w:left="0" w:right="300" w:firstLine="0"/>
               <w:jc w:val="left"/>
               <w:rPr>
+                <w:rFonts w:ascii="Arial" w:cs="Arial" w:eastAsia="Arial" w:hAnsi="Arial"/>
                 <w:color w:val="1155cc"/>
+                <w:sz w:val="16"/>
+                <w:szCs w:val="16"/>
               </w:rPr>
             </w:pPr>
             <w:hyperlink r:id="rId7">
               <w:r>
                 <w:rPr>
+                  <w:rFonts w:ascii="Arial" w:cs="Arial" w:eastAsia="Arial" w:hAnsi="Arial"/>
                   <w:color w:val="1155cc"/>
+                  <w:sz w:val="16"/>
+                  <w:szCs w:val="16"/>
                   <w:rtl w:val="0"/>
                 </w:rPr>
                 <w:t xml:space="preserve">LinkedIn</w:t>
@@ -1560,13 +1775,14 @@
               <w:pStyle w:val="Heading1"/>
               <w:spacing w:before="0" w:lineRule="auto"/>
               <w:rPr>
+                <w:rFonts w:ascii="Arial" w:cs="Arial" w:eastAsia="Arial" w:hAnsi="Arial"/>
                 <w:color w:val="000000"/>
                 <w:sz w:val="12"/>
                 <w:szCs w:val="12"/>
               </w:rPr>
             </w:pPr>
-            <w:bookmarkStart w:colFirst="0" w:colLast="0" w:name="_w837mbm38j01" w:id="14"/>
-            <w:bookmarkEnd w:id="14"/>
+            <w:bookmarkStart w:colFirst="0" w:colLast="0" w:name="_w837mbm38j01" w:id="13"/>
+            <w:bookmarkEnd w:id="13"/>
             <w:r>
               <w:rPr>
                 <w:rtl w:val="0"/>
@@ -1577,12 +1793,15 @@
             <w:pPr>
               <w:pStyle w:val="Heading1"/>
               <w:spacing w:before="0" w:lineRule="auto"/>
-              <w:rPr/>
-            </w:pPr>
-            <w:bookmarkStart w:colFirst="0" w:colLast="0" w:name="_rsz7lx42thnt" w:id="15"/>
-            <w:bookmarkEnd w:id="15"/>
-            <w:r>
-              <w:rPr>
+              <w:rPr>
+                <w:rFonts w:ascii="Arial" w:cs="Arial" w:eastAsia="Arial" w:hAnsi="Arial"/>
+              </w:rPr>
+            </w:pPr>
+            <w:bookmarkStart w:colFirst="0" w:colLast="0" w:name="_rsz7lx42thnt" w:id="14"/>
+            <w:bookmarkEnd w:id="14"/>
+            <w:r>
+              <w:rPr>
+                <w:rFonts w:ascii="Arial" w:cs="Arial" w:eastAsia="Arial" w:hAnsi="Arial"/>
                 <w:rtl w:val="0"/>
               </w:rPr>
               <w:t xml:space="preserve">SKILLS</w:t>
@@ -1592,6 +1811,7 @@
             <w:pPr>
               <w:spacing w:before="0" w:line="240" w:lineRule="auto"/>
               <w:rPr>
+                <w:rFonts w:ascii="Arial" w:cs="Arial" w:eastAsia="Arial" w:hAnsi="Arial"/>
                 <w:sz w:val="4"/>
                 <w:szCs w:val="4"/>
               </w:rPr>
@@ -1609,9 +1829,17 @@
                 <w:numId w:val="1"/>
               </w:numPr>
               <w:spacing w:after="60" w:before="0" w:line="240" w:lineRule="auto"/>
-            </w:pPr>
-            <w:r>
-              <w:rPr>
+              <w:rPr>
+                <w:rFonts w:ascii="Arial" w:cs="Arial" w:eastAsia="Arial" w:hAnsi="Arial"/>
+                <w:sz w:val="16"/>
+                <w:szCs w:val="16"/>
+              </w:rPr>
+            </w:pPr>
+            <w:r>
+              <w:rPr>
+                <w:rFonts w:ascii="Arial" w:cs="Arial" w:eastAsia="Arial" w:hAnsi="Arial"/>
+                <w:sz w:val="16"/>
+                <w:szCs w:val="16"/>
                 <w:rtl w:val="0"/>
               </w:rPr>
               <w:t xml:space="preserve">React</w:t>
@@ -1624,9 +1852,17 @@
                 <w:numId w:val="1"/>
               </w:numPr>
               <w:spacing w:after="60" w:before="0" w:line="240" w:lineRule="auto"/>
-            </w:pPr>
-            <w:r>
-              <w:rPr>
+              <w:rPr>
+                <w:rFonts w:ascii="Arial" w:cs="Arial" w:eastAsia="Arial" w:hAnsi="Arial"/>
+                <w:sz w:val="16"/>
+                <w:szCs w:val="16"/>
+              </w:rPr>
+            </w:pPr>
+            <w:r>
+              <w:rPr>
+                <w:rFonts w:ascii="Arial" w:cs="Arial" w:eastAsia="Arial" w:hAnsi="Arial"/>
+                <w:sz w:val="16"/>
+                <w:szCs w:val="16"/>
                 <w:rtl w:val="0"/>
               </w:rPr>
               <w:t xml:space="preserve">React-Native Typescript</w:t>
@@ -1639,9 +1875,17 @@
                 <w:numId w:val="1"/>
               </w:numPr>
               <w:spacing w:after="60" w:before="0" w:line="240" w:lineRule="auto"/>
-            </w:pPr>
-            <w:r>
-              <w:rPr>
+              <w:rPr>
+                <w:rFonts w:ascii="Arial" w:cs="Arial" w:eastAsia="Arial" w:hAnsi="Arial"/>
+                <w:sz w:val="16"/>
+                <w:szCs w:val="16"/>
+              </w:rPr>
+            </w:pPr>
+            <w:r>
+              <w:rPr>
+                <w:rFonts w:ascii="Arial" w:cs="Arial" w:eastAsia="Arial" w:hAnsi="Arial"/>
+                <w:sz w:val="16"/>
+                <w:szCs w:val="16"/>
                 <w:rtl w:val="0"/>
               </w:rPr>
               <w:t xml:space="preserve">Redux</w:t>
@@ -1654,9 +1898,17 @@
                 <w:numId w:val="1"/>
               </w:numPr>
               <w:spacing w:after="60" w:before="0" w:line="240" w:lineRule="auto"/>
-            </w:pPr>
-            <w:r>
-              <w:rPr>
+              <w:rPr>
+                <w:rFonts w:ascii="Arial" w:cs="Arial" w:eastAsia="Arial" w:hAnsi="Arial"/>
+                <w:sz w:val="16"/>
+                <w:szCs w:val="16"/>
+              </w:rPr>
+            </w:pPr>
+            <w:r>
+              <w:rPr>
+                <w:rFonts w:ascii="Arial" w:cs="Arial" w:eastAsia="Arial" w:hAnsi="Arial"/>
+                <w:sz w:val="16"/>
+                <w:szCs w:val="16"/>
                 <w:rtl w:val="0"/>
               </w:rPr>
               <w:t xml:space="preserve">Git</w:t>
@@ -1669,9 +1921,17 @@
                 <w:numId w:val="1"/>
               </w:numPr>
               <w:spacing w:after="60" w:before="0" w:line="240" w:lineRule="auto"/>
-            </w:pPr>
-            <w:r>
-              <w:rPr>
+              <w:rPr>
+                <w:rFonts w:ascii="Arial" w:cs="Arial" w:eastAsia="Arial" w:hAnsi="Arial"/>
+                <w:sz w:val="16"/>
+                <w:szCs w:val="16"/>
+              </w:rPr>
+            </w:pPr>
+            <w:r>
+              <w:rPr>
+                <w:rFonts w:ascii="Arial" w:cs="Arial" w:eastAsia="Arial" w:hAnsi="Arial"/>
+                <w:sz w:val="16"/>
+                <w:szCs w:val="16"/>
                 <w:rtl w:val="0"/>
               </w:rPr>
               <w:t xml:space="preserve">HTML</w:t>
@@ -1684,9 +1944,17 @@
                 <w:numId w:val="1"/>
               </w:numPr>
               <w:spacing w:after="60" w:before="0" w:line="240" w:lineRule="auto"/>
-            </w:pPr>
-            <w:r>
-              <w:rPr>
+              <w:rPr>
+                <w:rFonts w:ascii="Arial" w:cs="Arial" w:eastAsia="Arial" w:hAnsi="Arial"/>
+                <w:sz w:val="16"/>
+                <w:szCs w:val="16"/>
+              </w:rPr>
+            </w:pPr>
+            <w:r>
+              <w:rPr>
+                <w:rFonts w:ascii="Arial" w:cs="Arial" w:eastAsia="Arial" w:hAnsi="Arial"/>
+                <w:sz w:val="16"/>
+                <w:szCs w:val="16"/>
                 <w:rtl w:val="0"/>
               </w:rPr>
               <w:t xml:space="preserve">CSS</w:t>
@@ -1699,9 +1967,17 @@
                 <w:numId w:val="1"/>
               </w:numPr>
               <w:spacing w:after="60" w:before="0" w:line="240" w:lineRule="auto"/>
-            </w:pPr>
-            <w:r>
-              <w:rPr>
+              <w:rPr>
+                <w:rFonts w:ascii="Arial" w:cs="Arial" w:eastAsia="Arial" w:hAnsi="Arial"/>
+                <w:sz w:val="16"/>
+                <w:szCs w:val="16"/>
+              </w:rPr>
+            </w:pPr>
+            <w:r>
+              <w:rPr>
+                <w:rFonts w:ascii="Arial" w:cs="Arial" w:eastAsia="Arial" w:hAnsi="Arial"/>
+                <w:sz w:val="16"/>
+                <w:szCs w:val="16"/>
                 <w:rtl w:val="0"/>
               </w:rPr>
               <w:t xml:space="preserve">Machine Learning</w:t>
@@ -1714,9 +1990,17 @@
                 <w:numId w:val="1"/>
               </w:numPr>
               <w:spacing w:after="60" w:before="0" w:line="240" w:lineRule="auto"/>
-            </w:pPr>
-            <w:r>
-              <w:rPr>
+              <w:rPr>
+                <w:rFonts w:ascii="Arial" w:cs="Arial" w:eastAsia="Arial" w:hAnsi="Arial"/>
+                <w:sz w:val="16"/>
+                <w:szCs w:val="16"/>
+              </w:rPr>
+            </w:pPr>
+            <w:r>
+              <w:rPr>
+                <w:rFonts w:ascii="Arial" w:cs="Arial" w:eastAsia="Arial" w:hAnsi="Arial"/>
+                <w:sz w:val="16"/>
+                <w:szCs w:val="16"/>
                 <w:rtl w:val="0"/>
               </w:rPr>
               <w:t xml:space="preserve">Object Oriented &amp; Functional Programming</w:t>
@@ -1729,9 +2013,17 @@
                 <w:numId w:val="1"/>
               </w:numPr>
               <w:spacing w:after="60" w:before="0" w:line="240" w:lineRule="auto"/>
-            </w:pPr>
-            <w:r>
-              <w:rPr>
+              <w:rPr>
+                <w:rFonts w:ascii="Arial" w:cs="Arial" w:eastAsia="Arial" w:hAnsi="Arial"/>
+                <w:sz w:val="16"/>
+                <w:szCs w:val="16"/>
+              </w:rPr>
+            </w:pPr>
+            <w:r>
+              <w:rPr>
+                <w:rFonts w:ascii="Arial" w:cs="Arial" w:eastAsia="Arial" w:hAnsi="Arial"/>
+                <w:sz w:val="16"/>
+                <w:szCs w:val="16"/>
                 <w:rtl w:val="0"/>
               </w:rPr>
               <w:t xml:space="preserve">Data Structures and Algorithms</w:t>
@@ -1741,12 +2033,14 @@
             <w:pPr>
               <w:spacing w:before="0" w:line="240" w:lineRule="auto"/>
               <w:rPr>
+                <w:rFonts w:ascii="Arial" w:cs="Arial" w:eastAsia="Arial" w:hAnsi="Arial"/>
                 <w:sz w:val="12"/>
                 <w:szCs w:val="12"/>
               </w:rPr>
             </w:pPr>
             <w:r>
               <w:rPr>
+                <w:rFonts w:ascii="Arial" w:cs="Arial" w:eastAsia="Arial" w:hAnsi="Arial"/>
                 <w:sz w:val="10"/>
                 <w:szCs w:val="10"/>
                 <w:rtl w:val="0"/>
@@ -1763,12 +2057,15 @@
             <w:pPr>
               <w:pStyle w:val="Heading1"/>
               <w:spacing w:before="0" w:lineRule="auto"/>
-              <w:rPr/>
-            </w:pPr>
-            <w:bookmarkStart w:colFirst="0" w:colLast="0" w:name="_tuxh7mwdaxox" w:id="16"/>
-            <w:bookmarkEnd w:id="16"/>
-            <w:r>
-              <w:rPr>
+              <w:rPr>
+                <w:rFonts w:ascii="Arial" w:cs="Arial" w:eastAsia="Arial" w:hAnsi="Arial"/>
+              </w:rPr>
+            </w:pPr>
+            <w:bookmarkStart w:colFirst="0" w:colLast="0" w:name="_tuxh7mwdaxox" w:id="15"/>
+            <w:bookmarkEnd w:id="15"/>
+            <w:r>
+              <w:rPr>
+                <w:rFonts w:ascii="Arial" w:cs="Arial" w:eastAsia="Arial" w:hAnsi="Arial"/>
                 <w:rtl w:val="0"/>
               </w:rPr>
               <w:t xml:space="preserve">AWARDS</w:t>
@@ -1778,6 +2075,7 @@
             <w:pPr>
               <w:spacing w:before="0" w:line="240" w:lineRule="auto"/>
               <w:rPr>
+                <w:rFonts w:ascii="Arial" w:cs="Arial" w:eastAsia="Arial" w:hAnsi="Arial"/>
                 <w:sz w:val="4"/>
                 <w:szCs w:val="4"/>
               </w:rPr>
@@ -1791,10 +2089,17 @@
           <w:p>
             <w:pPr>
               <w:spacing w:after="60" w:before="0" w:line="240" w:lineRule="auto"/>
-              <w:rPr/>
-            </w:pPr>
-            <w:r>
-              <w:rPr>
+              <w:rPr>
+                <w:rFonts w:ascii="Arial" w:cs="Arial" w:eastAsia="Arial" w:hAnsi="Arial"/>
+                <w:sz w:val="16"/>
+                <w:szCs w:val="16"/>
+              </w:rPr>
+            </w:pPr>
+            <w:r>
+              <w:rPr>
+                <w:rFonts w:ascii="Arial" w:cs="Arial" w:eastAsia="Arial" w:hAnsi="Arial"/>
+                <w:sz w:val="16"/>
+                <w:szCs w:val="16"/>
                 <w:rtl w:val="0"/>
               </w:rPr>
               <w:t xml:space="preserve">3rd Place BCS  hackathon 2019</w:t>
@@ -1803,10 +2108,17 @@
           <w:p>
             <w:pPr>
               <w:spacing w:after="60" w:before="0" w:line="240" w:lineRule="auto"/>
-              <w:rPr/>
-            </w:pPr>
-            <w:r>
-              <w:rPr>
+              <w:rPr>
+                <w:rFonts w:ascii="Arial" w:cs="Arial" w:eastAsia="Arial" w:hAnsi="Arial"/>
+                <w:sz w:val="16"/>
+                <w:szCs w:val="16"/>
+              </w:rPr>
+            </w:pPr>
+            <w:r>
+              <w:rPr>
+                <w:rFonts w:ascii="Arial" w:cs="Arial" w:eastAsia="Arial" w:hAnsi="Arial"/>
+                <w:sz w:val="16"/>
+                <w:szCs w:val="16"/>
                 <w:rtl w:val="0"/>
               </w:rPr>
               <w:t xml:space="preserve">Dean’s list</w:t>
@@ -1816,6 +2128,7 @@
             <w:pPr>
               <w:spacing w:before="0" w:line="240" w:lineRule="auto"/>
               <w:rPr>
+                <w:rFonts w:ascii="Arial" w:cs="Arial" w:eastAsia="Arial" w:hAnsi="Arial"/>
                 <w:b w:val="1"/>
                 <w:sz w:val="12"/>
                 <w:szCs w:val="12"/>
@@ -1831,12 +2144,15 @@
             <w:pPr>
               <w:pStyle w:val="Heading1"/>
               <w:spacing w:before="0" w:lineRule="auto"/>
-              <w:rPr/>
-            </w:pPr>
-            <w:bookmarkStart w:colFirst="0" w:colLast="0" w:name="_cxxkes25b26" w:id="17"/>
-            <w:bookmarkEnd w:id="17"/>
-            <w:r>
-              <w:rPr>
+              <w:rPr>
+                <w:rFonts w:ascii="Arial" w:cs="Arial" w:eastAsia="Arial" w:hAnsi="Arial"/>
+              </w:rPr>
+            </w:pPr>
+            <w:bookmarkStart w:colFirst="0" w:colLast="0" w:name="_cxxkes25b26" w:id="16"/>
+            <w:bookmarkEnd w:id="16"/>
+            <w:r>
+              <w:rPr>
+                <w:rFonts w:ascii="Arial" w:cs="Arial" w:eastAsia="Arial" w:hAnsi="Arial"/>
                 <w:rtl w:val="0"/>
               </w:rPr>
               <w:t xml:space="preserve">LANGUAGES</w:t>
@@ -1846,6 +2162,7 @@
             <w:pPr>
               <w:spacing w:before="0" w:line="240" w:lineRule="auto"/>
               <w:rPr>
+                <w:rFonts w:ascii="Arial" w:cs="Arial" w:eastAsia="Arial" w:hAnsi="Arial"/>
                 <w:sz w:val="4"/>
                 <w:szCs w:val="4"/>
               </w:rPr>
@@ -1859,10 +2176,17 @@
           <w:p>
             <w:pPr>
               <w:spacing w:after="60" w:before="0" w:line="240" w:lineRule="auto"/>
-              <w:rPr/>
-            </w:pPr>
-            <w:r>
-              <w:rPr>
+              <w:rPr>
+                <w:rFonts w:ascii="Arial" w:cs="Arial" w:eastAsia="Arial" w:hAnsi="Arial"/>
+                <w:sz w:val="16"/>
+                <w:szCs w:val="16"/>
+              </w:rPr>
+            </w:pPr>
+            <w:r>
+              <w:rPr>
+                <w:rFonts w:ascii="Arial" w:cs="Arial" w:eastAsia="Arial" w:hAnsi="Arial"/>
+                <w:sz w:val="16"/>
+                <w:szCs w:val="16"/>
                 <w:rtl w:val="0"/>
               </w:rPr>
               <w:t xml:space="preserve">Javascript</w:t>
@@ -1871,10 +2195,17 @@
           <w:p>
             <w:pPr>
               <w:spacing w:after="60" w:before="0" w:line="240" w:lineRule="auto"/>
-              <w:rPr/>
-            </w:pPr>
-            <w:r>
-              <w:rPr>
+              <w:rPr>
+                <w:rFonts w:ascii="Arial" w:cs="Arial" w:eastAsia="Arial" w:hAnsi="Arial"/>
+                <w:sz w:val="16"/>
+                <w:szCs w:val="16"/>
+              </w:rPr>
+            </w:pPr>
+            <w:r>
+              <w:rPr>
+                <w:rFonts w:ascii="Arial" w:cs="Arial" w:eastAsia="Arial" w:hAnsi="Arial"/>
+                <w:sz w:val="16"/>
+                <w:szCs w:val="16"/>
                 <w:rtl w:val="0"/>
               </w:rPr>
               <w:t xml:space="preserve">Typescript</w:t>
@@ -1883,10 +2214,17 @@
           <w:p>
             <w:pPr>
               <w:spacing w:after="60" w:before="0" w:line="240" w:lineRule="auto"/>
-              <w:rPr/>
-            </w:pPr>
-            <w:r>
-              <w:rPr>
+              <w:rPr>
+                <w:rFonts w:ascii="Arial" w:cs="Arial" w:eastAsia="Arial" w:hAnsi="Arial"/>
+                <w:sz w:val="16"/>
+                <w:szCs w:val="16"/>
+              </w:rPr>
+            </w:pPr>
+            <w:r>
+              <w:rPr>
+                <w:rFonts w:ascii="Arial" w:cs="Arial" w:eastAsia="Arial" w:hAnsi="Arial"/>
+                <w:sz w:val="16"/>
+                <w:szCs w:val="16"/>
                 <w:rtl w:val="0"/>
               </w:rPr>
               <w:t xml:space="preserve">Python</w:t>
@@ -1895,10 +2233,17 @@
           <w:p>
             <w:pPr>
               <w:spacing w:after="60" w:before="0" w:line="240" w:lineRule="auto"/>
-              <w:rPr/>
-            </w:pPr>
-            <w:r>
-              <w:rPr>
+              <w:rPr>
+                <w:rFonts w:ascii="Arial" w:cs="Arial" w:eastAsia="Arial" w:hAnsi="Arial"/>
+                <w:sz w:val="16"/>
+                <w:szCs w:val="16"/>
+              </w:rPr>
+            </w:pPr>
+            <w:r>
+              <w:rPr>
+                <w:rFonts w:ascii="Arial" w:cs="Arial" w:eastAsia="Arial" w:hAnsi="Arial"/>
+                <w:sz w:val="16"/>
+                <w:szCs w:val="16"/>
                 <w:rtl w:val="0"/>
               </w:rPr>
               <w:t xml:space="preserve">Java</w:t>
@@ -1907,10 +2252,17 @@
           <w:p>
             <w:pPr>
               <w:spacing w:after="60" w:before="0" w:line="240" w:lineRule="auto"/>
-              <w:rPr/>
-            </w:pPr>
-            <w:r>
-              <w:rPr>
+              <w:rPr>
+                <w:rFonts w:ascii="Arial" w:cs="Arial" w:eastAsia="Arial" w:hAnsi="Arial"/>
+                <w:sz w:val="16"/>
+                <w:szCs w:val="16"/>
+              </w:rPr>
+            </w:pPr>
+            <w:r>
+              <w:rPr>
+                <w:rFonts w:ascii="Arial" w:cs="Arial" w:eastAsia="Arial" w:hAnsi="Arial"/>
+                <w:sz w:val="16"/>
+                <w:szCs w:val="16"/>
                 <w:rtl w:val="0"/>
               </w:rPr>
               <w:t xml:space="preserve">C</w:t>
@@ -1919,10 +2271,17 @@
           <w:p>
             <w:pPr>
               <w:spacing w:after="60" w:before="0" w:line="240" w:lineRule="auto"/>
-              <w:rPr/>
-            </w:pPr>
-            <w:r>
-              <w:rPr>
+              <w:rPr>
+                <w:rFonts w:ascii="Arial" w:cs="Arial" w:eastAsia="Arial" w:hAnsi="Arial"/>
+                <w:sz w:val="16"/>
+                <w:szCs w:val="16"/>
+              </w:rPr>
+            </w:pPr>
+            <w:r>
+              <w:rPr>
+                <w:rFonts w:ascii="Arial" w:cs="Arial" w:eastAsia="Arial" w:hAnsi="Arial"/>
+                <w:sz w:val="16"/>
+                <w:szCs w:val="16"/>
                 <w:rtl w:val="0"/>
               </w:rPr>
               <w:t xml:space="preserve">C++</w:t>
@@ -1931,10 +2290,17 @@
           <w:p>
             <w:pPr>
               <w:spacing w:after="60" w:before="0" w:line="240" w:lineRule="auto"/>
-              <w:rPr/>
-            </w:pPr>
-            <w:r>
-              <w:rPr>
+              <w:rPr>
+                <w:rFonts w:ascii="Arial" w:cs="Arial" w:eastAsia="Arial" w:hAnsi="Arial"/>
+                <w:sz w:val="16"/>
+                <w:szCs w:val="16"/>
+              </w:rPr>
+            </w:pPr>
+            <w:r>
+              <w:rPr>
+                <w:rFonts w:ascii="Arial" w:cs="Arial" w:eastAsia="Arial" w:hAnsi="Arial"/>
+                <w:sz w:val="16"/>
+                <w:szCs w:val="16"/>
                 <w:rtl w:val="0"/>
               </w:rPr>
               <w:t xml:space="preserve">SQL</w:t>
@@ -1954,7 +2320,9 @@
           <w:between w:space="0" w:sz="0" w:val="nil"/>
         </w:pBdr>
         <w:shd w:fill="auto" w:val="clear"/>
-        <w:rPr/>
+        <w:rPr>
+          <w:rFonts w:ascii="Arial" w:cs="Arial" w:eastAsia="Arial" w:hAnsi="Arial"/>
+        </w:rPr>
       </w:pPr>
       <w:r>
         <w:rPr>

</xml_diff>

<commit_message>
Added link for phoneme
</commit_message>
<xml_diff>
--- a/Resume.docx
+++ b/Resume.docx
@@ -663,7 +663,38 @@
                 <w:szCs w:val="16"/>
                 <w:rtl w:val="0"/>
               </w:rPr>
-              <w:t xml:space="preserve">Around 500 users.</w:t>
+              <w:t xml:space="preserve">The app now lives at </w:t>
+            </w:r>
+            <w:hyperlink r:id="rId6">
+              <w:r>
+                <w:rPr>
+                  <w:rFonts w:ascii="Arial" w:cs="Arial" w:eastAsia="Arial" w:hAnsi="Arial"/>
+                  <w:color w:val="1155cc"/>
+                  <w:sz w:val="16"/>
+                  <w:szCs w:val="16"/>
+                  <w:u w:val="single"/>
+                  <w:rtl w:val="0"/>
+                </w:rPr>
+                <w:t xml:space="preserve">www.phonemeproject.com</w:t>
+              </w:r>
+            </w:hyperlink>
+            <w:r>
+              <w:rPr>
+                <w:rFonts w:ascii="Arial" w:cs="Arial" w:eastAsia="Arial" w:hAnsi="Arial"/>
+                <w:sz w:val="16"/>
+                <w:szCs w:val="16"/>
+                <w:rtl w:val="0"/>
+              </w:rPr>
+              <w:t xml:space="preserve"> and</w:t>
+            </w:r>
+            <w:r>
+              <w:rPr>
+                <w:rFonts w:ascii="Arial" w:cs="Arial" w:eastAsia="Arial" w:hAnsi="Arial"/>
+                <w:sz w:val="16"/>
+                <w:szCs w:val="16"/>
+                <w:rtl w:val="0"/>
+              </w:rPr>
+              <w:t xml:space="preserve"> has around 500 users.</w:t>
             </w:r>
           </w:p>
           <w:p>
@@ -1707,7 +1738,7 @@
                 <w:szCs w:val="16"/>
               </w:rPr>
             </w:pPr>
-            <w:hyperlink r:id="rId6">
+            <w:hyperlink r:id="rId7">
               <w:r>
                 <w:rPr>
                   <w:rFonts w:ascii="Arial" w:cs="Arial" w:eastAsia="Arial" w:hAnsi="Arial"/>
@@ -1752,7 +1783,7 @@
                 <w:szCs w:val="16"/>
               </w:rPr>
             </w:pPr>
-            <w:hyperlink r:id="rId7">
+            <w:hyperlink r:id="rId8">
               <w:r>
                 <w:rPr>
                   <w:rFonts w:ascii="Arial" w:cs="Arial" w:eastAsia="Arial" w:hAnsi="Arial"/>

</xml_diff>